<commit_message>
2do TP comu y redes
</commit_message>
<xml_diff>
--- a/3er Año/Comunicaciones y Redes/TPs/TP 2/TP2-RESPUESTAS.docx
+++ b/3er Año/Comunicaciones y Redes/TPs/TP 2/TP2-RESPUESTAS.docx
@@ -163,7 +163,7 @@
               </wp:anchor>
             </w:drawing>
           </mc:Choice>
-          <mc:Fallback xmlns:a="http://schemas.openxmlformats.org/drawingml/2006/main" xmlns:wp14="http://schemas.microsoft.com/office/word/2010/wordml">
+          <mc:Fallback xmlns:wp14="http://schemas.microsoft.com/office/word/2010/wordml" xmlns:a="http://schemas.openxmlformats.org/drawingml/2006/main">
             <w:pict w14:anchorId="5F269A79">
               <v:line id="Line 2" style="position:absolute;z-index:-251658752;visibility:visible;mso-wrap-style:square;mso-width-percent:0;mso-height-percent:0;mso-wrap-distance-left:9pt;mso-wrap-distance-top:-3e-5mm;mso-wrap-distance-right:9pt;mso-wrap-distance-bottom:-3e-5mm;mso-position-horizontal:absolute;mso-position-horizontal-relative:text;mso-position-vertical:absolute;mso-position-vertical-relative:text;mso-width-percent:0;mso-height-percent:0;mso-width-relative:page;mso-height-relative:page" o:spid="_x0000_s1026" o:allowincell="f" strokecolor="#4f81bd" strokeweight=".96pt" from="2.4pt,4.5pt" to="430.6pt,4.5pt" w14:anchorId="4429D2DF" o:gfxdata="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"/>
             </w:pict>
@@ -265,11 +265,26 @@
           <w:sz w:val="24"/>
           <w:szCs w:val="24"/>
         </w:rPr>
-        <w:t xml:space="preserve">Como nos piden armar dos redes separadas dentro de nuestra red tendremos que configurar dos redes VLAN que nos permitirán agrupar los dispositivos según como lo necesitemos. </w:t>
+        <w:t>Como nos piden armar dos redes separadas dentro de nuestra red tendremos que configurar dos redes VLAN que nos permitirán agrupar los dispositivos según como lo necesitemos</w:t>
+      </w:r>
+      <w:r>
+        <w:rPr>
+          <w:rFonts w:eastAsia="Times New Roman" w:cs="Calibri"/>
+          <w:i/>
+          <w:iCs/>
+          <w:sz w:val="24"/>
+          <w:szCs w:val="24"/>
+        </w:rPr>
+        <w:t xml:space="preserve">: </w:t>
       </w:r>
     </w:p>
     <w:p>
       <w:pPr>
+        <w:pStyle w:val="Prrafodelista"/>
+        <w:numPr>
+          <w:ilvl w:val="0"/>
+          <w:numId w:val="14"/>
+        </w:numPr>
         <w:spacing w:after="0" w:line="360" w:lineRule="auto"/>
         <w:ind w:right="15"/>
         <w:jc w:val="both"/>
@@ -290,11 +305,36 @@
           <w:sz w:val="24"/>
           <w:szCs w:val="24"/>
         </w:rPr>
-        <w:t>Para lograr esto tendremos que crear estas dos redes VLAN en el Switch que contiene la empresa y asignar un puerto de trunk que será el que conectaremos con el router (para proveer internet a la red que lo necesita. Obviamente luego, tendremos que configurar los puertos de nuestro Switch para cada VLAN y realizar las conexiones de servidores y PCs correspondientes según el orden solicitado.</w:t>
+        <w:t>Red 1: Servidor 1 – Host A, B y C</w:t>
+      </w:r>
+      <w:r>
+        <w:rPr>
+          <w:rFonts w:eastAsia="Times New Roman" w:cs="Calibri"/>
+          <w:i/>
+          <w:iCs/>
+          <w:sz w:val="24"/>
+          <w:szCs w:val="24"/>
+        </w:rPr>
+        <w:t xml:space="preserve"> – Router</w:t>
+      </w:r>
+      <w:r>
+        <w:rPr>
+          <w:rFonts w:eastAsia="Times New Roman" w:cs="Calibri"/>
+          <w:i/>
+          <w:iCs/>
+          <w:sz w:val="24"/>
+          <w:szCs w:val="24"/>
+        </w:rPr>
+        <w:t>.</w:t>
       </w:r>
     </w:p>
     <w:p>
       <w:pPr>
+        <w:pStyle w:val="Prrafodelista"/>
+        <w:numPr>
+          <w:ilvl w:val="0"/>
+          <w:numId w:val="14"/>
+        </w:numPr>
         <w:spacing w:after="0" w:line="360" w:lineRule="auto"/>
         <w:ind w:right="15"/>
         <w:jc w:val="both"/>
@@ -315,27 +355,7 @@
           <w:sz w:val="24"/>
           <w:szCs w:val="24"/>
         </w:rPr>
-        <w:t xml:space="preserve">Al solicitar que el servidor 2 y los hosts D, E y F no tengan acceso internet </w:t>
-      </w:r>
-      <w:r>
-        <w:rPr>
-          <w:rFonts w:eastAsia="Times New Roman" w:cs="Calibri"/>
-          <w:i/>
-          <w:iCs/>
-          <w:sz w:val="24"/>
-          <w:szCs w:val="24"/>
-        </w:rPr>
-        <w:t>simplemente debemos configurar que el puerto trunk que conecta al router sirva para la red que contiene al servidor 1 y los hosts A, B y C únicamente</w:t>
-      </w:r>
-      <w:r>
-        <w:rPr>
-          <w:rFonts w:eastAsia="Times New Roman" w:cs="Calibri"/>
-          <w:i/>
-          <w:iCs/>
-          <w:sz w:val="24"/>
-          <w:szCs w:val="24"/>
-        </w:rPr>
-        <w:t>.</w:t>
+        <w:t>Red 2: Servidor 2 – Host D, E y F.</w:t>
       </w:r>
     </w:p>
     <w:p>
@@ -360,6 +380,41 @@
           <w:sz w:val="24"/>
           <w:szCs w:val="24"/>
         </w:rPr>
+        <w:t xml:space="preserve">Para lograr esto tendremos que crear estas dos redes VLAN en el Switch que contiene la empresa </w:t>
+      </w:r>
+      <w:r>
+        <w:rPr>
+          <w:rFonts w:eastAsia="Times New Roman" w:cs="Calibri"/>
+          <w:i/>
+          <w:iCs/>
+          <w:sz w:val="24"/>
+          <w:szCs w:val="24"/>
+        </w:rPr>
+        <w:t>y configurar los puertos de este, determinando que puertos quedarán designados a cada VLAN. Lógicamente, una vez definidos conectaremos los dispositivos a los puertos que correspondan según pertenezcan a la red 1 o la red 2.</w:t>
+      </w:r>
+    </w:p>
+    <w:p>
+      <w:pPr>
+        <w:spacing w:after="0" w:line="360" w:lineRule="auto"/>
+        <w:ind w:right="15"/>
+        <w:jc w:val="both"/>
+        <w:textAlignment w:val="baseline"/>
+        <w:rPr>
+          <w:rFonts w:eastAsia="Times New Roman" w:cs="Calibri"/>
+          <w:i/>
+          <w:iCs/>
+          <w:sz w:val="24"/>
+          <w:szCs w:val="24"/>
+        </w:rPr>
+      </w:pPr>
+      <w:r>
+        <w:rPr>
+          <w:rFonts w:eastAsia="Times New Roman" w:cs="Calibri"/>
+          <w:i/>
+          <w:iCs/>
+          <w:sz w:val="24"/>
+          <w:szCs w:val="24"/>
+        </w:rPr>
         <w:t xml:space="preserve">Por último, el enunciado aclara que en el futuro estas redes se interconectarán, por lo que necesitaremos formar dos subredes dentro de la empresa. Para esto reservaremos </w:t>
       </w:r>
       <w:r>
@@ -390,7 +445,117 @@
           <w:sz w:val="24"/>
           <w:szCs w:val="24"/>
         </w:rPr>
-        <w:t>host que ahora pasará a ser el bit que diferencie a las dos redes dentro de nuestra red.</w:t>
+        <w:t>host que ahora pasará a ser el bit que diferencie a las dos redes dentro de nuestra red</w:t>
+      </w:r>
+      <w:r>
+        <w:rPr>
+          <w:rFonts w:eastAsia="Times New Roman" w:cs="Calibri"/>
+          <w:i/>
+          <w:iCs/>
+          <w:sz w:val="24"/>
+          <w:szCs w:val="24"/>
+        </w:rPr>
+        <w:t>:</w:t>
+      </w:r>
+    </w:p>
+    <w:p>
+      <w:pPr>
+        <w:pStyle w:val="Prrafodelista"/>
+        <w:numPr>
+          <w:ilvl w:val="0"/>
+          <w:numId w:val="15"/>
+        </w:numPr>
+        <w:spacing w:after="0" w:line="360" w:lineRule="auto"/>
+        <w:ind w:right="15"/>
+        <w:jc w:val="both"/>
+        <w:textAlignment w:val="baseline"/>
+        <w:rPr>
+          <w:rFonts w:eastAsia="Times New Roman" w:cs="Calibri"/>
+          <w:i/>
+          <w:iCs/>
+          <w:sz w:val="24"/>
+          <w:szCs w:val="24"/>
+        </w:rPr>
+      </w:pPr>
+      <w:r>
+        <w:rPr>
+          <w:rFonts w:eastAsia="Times New Roman" w:cs="Calibri"/>
+          <w:i/>
+          <w:iCs/>
+          <w:sz w:val="24"/>
+          <w:szCs w:val="24"/>
+        </w:rPr>
+        <w:t>Máscara de subred: 255.255.128.0</w:t>
+      </w:r>
+    </w:p>
+    <w:p>
+      <w:pPr>
+        <w:pStyle w:val="Prrafodelista"/>
+        <w:numPr>
+          <w:ilvl w:val="0"/>
+          <w:numId w:val="15"/>
+        </w:numPr>
+        <w:spacing w:after="0" w:line="360" w:lineRule="auto"/>
+        <w:ind w:right="15"/>
+        <w:jc w:val="both"/>
+        <w:textAlignment w:val="baseline"/>
+        <w:rPr>
+          <w:rFonts w:eastAsia="Times New Roman" w:cs="Calibri"/>
+          <w:i/>
+          <w:iCs/>
+          <w:sz w:val="24"/>
+          <w:szCs w:val="24"/>
+        </w:rPr>
+      </w:pPr>
+      <w:r>
+        <w:rPr>
+          <w:rFonts w:eastAsia="Times New Roman" w:cs="Calibri"/>
+          <w:i/>
+          <w:iCs/>
+          <w:sz w:val="24"/>
+          <w:szCs w:val="24"/>
+        </w:rPr>
+        <w:t xml:space="preserve">Subred 1: </w:t>
+      </w:r>
+      <w:r>
+        <w:rPr>
+          <w:rFonts w:eastAsia="Times New Roman" w:cs="Calibri"/>
+          <w:i/>
+          <w:iCs/>
+          <w:sz w:val="24"/>
+          <w:szCs w:val="24"/>
+        </w:rPr>
+        <w:t>172.16.0.0</w:t>
+      </w:r>
+    </w:p>
+    <w:p>
+      <w:pPr>
+        <w:pStyle w:val="Prrafodelista"/>
+        <w:numPr>
+          <w:ilvl w:val="0"/>
+          <w:numId w:val="15"/>
+        </w:numPr>
+        <w:spacing w:after="0" w:line="360" w:lineRule="auto"/>
+        <w:ind w:right="15"/>
+        <w:jc w:val="both"/>
+        <w:textAlignment w:val="baseline"/>
+        <w:rPr>
+          <w:rFonts w:eastAsia="Times New Roman" w:cs="Calibri"/>
+          <w:i/>
+          <w:iCs/>
+          <w:sz w:val="24"/>
+          <w:szCs w:val="24"/>
+        </w:rPr>
+      </w:pPr>
+      <w:r>
+        <w:rPr>
+          <w:rFonts w:eastAsia="Times New Roman" w:cs="Calibri"/>
+          <w:i/>
+          <w:iCs/>
+          <w:sz w:val="24"/>
+          <w:szCs w:val="24"/>
+        </w:rPr>
+        <w:t>Subred 2: 172.16.128.0</w:t>
       </w:r>
     </w:p>
     <w:p>
@@ -407,30 +572,7 @@
           <w:u w:val="single"/>
         </w:rPr>
       </w:pPr>
-    </w:p>
-    <w:p>
-      <w:pPr>
-        <w:spacing w:before="360" w:after="0" w:line="360" w:lineRule="auto"/>
-        <w:textAlignment w:val="baseline"/>
-        <w:rPr>
-          <w:rFonts w:eastAsia="Times New Roman" w:cs="Calibri"/>
-          <w:sz w:val="24"/>
-          <w:szCs w:val="24"/>
-        </w:rPr>
-      </w:pPr>
-      <w:r>
-        <w:rPr>
-          <w:rFonts w:eastAsia="Times New Roman" w:cs="Calibri"/>
-          <w:sz w:val="24"/>
-          <w:szCs w:val="24"/>
-        </w:rPr>
-        <w:t>---------------------</w:t>
-      </w:r>
-    </w:p>
-    <w:p>
-      <w:pPr>
-        <w:spacing w:before="360" w:after="0" w:line="360" w:lineRule="auto"/>
-        <w:textAlignment w:val="baseline"/>
+      <w:r>
         <w:rPr>
           <w:rFonts w:ascii="Cambria" w:eastAsia="Times New Roman" w:hAnsi="Cambria" w:cs="Segoe UI"/>
           <w:b/>
@@ -439,19 +581,6 @@
           <w:sz w:val="28"/>
           <w:szCs w:val="28"/>
           <w:u w:val="single"/>
-          <w:lang w:val="en-US"/>
-        </w:rPr>
-      </w:pPr>
-      <w:r>
-        <w:rPr>
-          <w:rFonts w:ascii="Cambria" w:eastAsia="Times New Roman" w:hAnsi="Cambria" w:cs="Segoe UI"/>
-          <w:b/>
-          <w:bCs/>
-          <w:color w:val="365F91"/>
-          <w:sz w:val="28"/>
-          <w:szCs w:val="28"/>
-          <w:u w:val="single"/>
-          <w:lang w:val="en-US"/>
         </w:rPr>
         <w:t>EJERCICIO 2 - RESPUESTA: </w:t>
       </w:r>
@@ -473,12 +602,36 @@
           <w:sz w:val="24"/>
           <w:szCs w:val="24"/>
         </w:rPr>
-        <w:t xml:space="preserve">Describir de forma completa y justificada los cambios necesarios en la configuración de la red, los switch y los dispositivos para alcanzar los objetivos de diseño. </w:t>
+        <w:t xml:space="preserve">Describir de forma completa y justificada los cambios necesarios en la configuración de la red, </w:t>
+      </w:r>
+      <w:r>
+        <w:rPr>
+          <w:rFonts w:eastAsia="Times New Roman" w:cs="Calibri"/>
+          <w:sz w:val="24"/>
+          <w:szCs w:val="24"/>
+        </w:rPr>
+        <w:t>los switches</w:t>
+      </w:r>
+      <w:r>
+        <w:rPr>
+          <w:rFonts w:eastAsia="Times New Roman" w:cs="Calibri"/>
+          <w:sz w:val="24"/>
+          <w:szCs w:val="24"/>
+        </w:rPr>
+        <w:t xml:space="preserve"> y los dispositivos para alcanzar los objetivos de diseño. </w:t>
+      </w:r>
+      <w:r>
+        <w:rPr>
+          <w:rFonts w:eastAsia="Times New Roman" w:cs="Calibri"/>
+          <w:sz w:val="24"/>
+          <w:szCs w:val="24"/>
+        </w:rPr>
+        <w:t xml:space="preserve"> </w:t>
       </w:r>
     </w:p>
     <w:p>
       <w:pPr>
-        <w:spacing w:after="0" w:line="360" w:lineRule="auto"/>
+        <w:spacing w:after="0" w:line="240" w:lineRule="auto"/>
         <w:jc w:val="both"/>
         <w:textAlignment w:val="baseline"/>
         <w:rPr>
@@ -487,14 +640,6 @@
           <w:szCs w:val="24"/>
         </w:rPr>
       </w:pPr>
-      <w:r>
-        <w:rPr>
-          <w:rFonts w:eastAsia="Times New Roman" w:cs="Calibri"/>
-          <w:sz w:val="24"/>
-          <w:szCs w:val="24"/>
-        </w:rPr>
-        <w:t> </w:t>
-      </w:r>
     </w:p>
     <w:p>
       <w:pPr>
@@ -518,16 +663,657 @@
           <w:sz w:val="24"/>
           <w:szCs w:val="24"/>
         </w:rPr>
-        <w:t>[Responder aquí]</w:t>
+        <w:t>El ejercicio plantea como requerimiento la división de equipos en 3 grupos diferentes, por lo que deberemos crear las siguientes VLANs</w:t>
+      </w:r>
+      <w:r>
+        <w:rPr>
+          <w:rFonts w:eastAsia="Times New Roman" w:cs="Calibri"/>
+          <w:i/>
+          <w:iCs/>
+          <w:sz w:val="24"/>
+          <w:szCs w:val="24"/>
+        </w:rPr>
+        <w:t xml:space="preserve">: </w:t>
       </w:r>
     </w:p>
     <w:p>
       <w:pPr>
+        <w:pStyle w:val="Prrafodelista"/>
+        <w:numPr>
+          <w:ilvl w:val="0"/>
+          <w:numId w:val="14"/>
+        </w:numPr>
         <w:spacing w:after="0" w:line="360" w:lineRule="auto"/>
         <w:ind w:right="15"/>
         <w:jc w:val="both"/>
         <w:textAlignment w:val="baseline"/>
         <w:rPr>
+          <w:rFonts w:eastAsia="Times New Roman" w:cs="Calibri"/>
+          <w:i/>
+          <w:iCs/>
+          <w:sz w:val="24"/>
+          <w:szCs w:val="24"/>
+        </w:rPr>
+      </w:pPr>
+      <w:r>
+        <w:rPr>
+          <w:rFonts w:eastAsia="Times New Roman" w:cs="Calibri"/>
+          <w:i/>
+          <w:iCs/>
+          <w:sz w:val="24"/>
+          <w:szCs w:val="24"/>
+        </w:rPr>
+        <w:t>Red académica</w:t>
+      </w:r>
+      <w:r>
+        <w:rPr>
+          <w:rFonts w:eastAsia="Times New Roman" w:cs="Calibri"/>
+          <w:i/>
+          <w:iCs/>
+          <w:sz w:val="24"/>
+          <w:szCs w:val="24"/>
+        </w:rPr>
+        <w:t xml:space="preserve">: </w:t>
+      </w:r>
+      <w:r>
+        <w:rPr>
+          <w:rFonts w:eastAsia="Times New Roman" w:cs="Calibri"/>
+          <w:i/>
+          <w:iCs/>
+          <w:sz w:val="24"/>
+          <w:szCs w:val="24"/>
+        </w:rPr>
+        <w:t>Host A y B</w:t>
+      </w:r>
+      <w:r>
+        <w:rPr>
+          <w:rFonts w:eastAsia="Times New Roman" w:cs="Calibri"/>
+          <w:i/>
+          <w:iCs/>
+          <w:sz w:val="24"/>
+          <w:szCs w:val="24"/>
+        </w:rPr>
+        <w:t>.</w:t>
+      </w:r>
+    </w:p>
+    <w:p>
+      <w:pPr>
+        <w:pStyle w:val="Prrafodelista"/>
+        <w:numPr>
+          <w:ilvl w:val="0"/>
+          <w:numId w:val="14"/>
+        </w:numPr>
+        <w:spacing w:after="0" w:line="360" w:lineRule="auto"/>
+        <w:ind w:right="15"/>
+        <w:jc w:val="both"/>
+        <w:textAlignment w:val="baseline"/>
+        <w:rPr>
+          <w:rFonts w:eastAsia="Times New Roman" w:cs="Calibri"/>
+          <w:i/>
+          <w:iCs/>
+          <w:sz w:val="24"/>
+          <w:szCs w:val="24"/>
+        </w:rPr>
+      </w:pPr>
+      <w:r>
+        <w:rPr>
+          <w:rFonts w:eastAsia="Times New Roman" w:cs="Calibri"/>
+          <w:i/>
+          <w:iCs/>
+          <w:sz w:val="24"/>
+          <w:szCs w:val="24"/>
+        </w:rPr>
+        <w:t xml:space="preserve">Red </w:t>
+      </w:r>
+      <w:r>
+        <w:rPr>
+          <w:rFonts w:eastAsia="Times New Roman" w:cs="Calibri"/>
+          <w:i/>
+          <w:iCs/>
+          <w:sz w:val="24"/>
+          <w:szCs w:val="24"/>
+        </w:rPr>
+        <w:t>administrativa</w:t>
+      </w:r>
+      <w:r>
+        <w:rPr>
+          <w:rFonts w:eastAsia="Times New Roman" w:cs="Calibri"/>
+          <w:i/>
+          <w:iCs/>
+          <w:sz w:val="24"/>
+          <w:szCs w:val="24"/>
+        </w:rPr>
+        <w:t xml:space="preserve">: </w:t>
+      </w:r>
+      <w:r>
+        <w:rPr>
+          <w:rFonts w:eastAsia="Times New Roman" w:cs="Calibri"/>
+          <w:i/>
+          <w:iCs/>
+          <w:sz w:val="24"/>
+          <w:szCs w:val="24"/>
+        </w:rPr>
+        <w:t>Host C y D</w:t>
+      </w:r>
+      <w:r>
+        <w:rPr>
+          <w:rFonts w:eastAsia="Times New Roman" w:cs="Calibri"/>
+          <w:i/>
+          <w:iCs/>
+          <w:sz w:val="24"/>
+          <w:szCs w:val="24"/>
+        </w:rPr>
+        <w:t>.</w:t>
+      </w:r>
+    </w:p>
+    <w:p>
+      <w:pPr>
+        <w:pStyle w:val="Prrafodelista"/>
+        <w:numPr>
+          <w:ilvl w:val="0"/>
+          <w:numId w:val="14"/>
+        </w:numPr>
+        <w:spacing w:after="0" w:line="360" w:lineRule="auto"/>
+        <w:ind w:right="15"/>
+        <w:jc w:val="both"/>
+        <w:textAlignment w:val="baseline"/>
+        <w:rPr>
+          <w:rFonts w:eastAsia="Times New Roman" w:cs="Calibri"/>
+          <w:i/>
+          <w:iCs/>
+          <w:sz w:val="24"/>
+          <w:szCs w:val="24"/>
+        </w:rPr>
+      </w:pPr>
+      <w:r>
+        <w:rPr>
+          <w:rFonts w:eastAsia="Times New Roman" w:cs="Calibri"/>
+          <w:i/>
+          <w:iCs/>
+          <w:sz w:val="24"/>
+          <w:szCs w:val="24"/>
+        </w:rPr>
+        <w:lastRenderedPageBreak/>
+        <w:t>Red de servidores: Server PA y PB</w:t>
+      </w:r>
+    </w:p>
+    <w:p>
+      <w:pPr>
+        <w:spacing w:after="0" w:line="360" w:lineRule="auto"/>
+        <w:ind w:right="15"/>
+        <w:jc w:val="both"/>
+        <w:textAlignment w:val="baseline"/>
+        <w:rPr>
+          <w:rFonts w:eastAsia="Times New Roman" w:cs="Calibri"/>
+          <w:i/>
+          <w:iCs/>
+          <w:sz w:val="24"/>
+          <w:szCs w:val="24"/>
+        </w:rPr>
+      </w:pPr>
+      <w:r>
+        <w:rPr>
+          <w:rFonts w:eastAsia="Times New Roman" w:cs="Calibri"/>
+          <w:i/>
+          <w:iCs/>
+          <w:sz w:val="24"/>
+          <w:szCs w:val="24"/>
+        </w:rPr>
+        <w:t xml:space="preserve">Estas redes VLAN se crearán en ambos switches y deberemos configurar los puertos de </w:t>
+      </w:r>
+      <w:r>
+        <w:rPr>
+          <w:rFonts w:eastAsia="Times New Roman" w:cs="Calibri"/>
+          <w:i/>
+          <w:iCs/>
+          <w:sz w:val="24"/>
+          <w:szCs w:val="24"/>
+        </w:rPr>
+        <w:t>estos</w:t>
+      </w:r>
+      <w:r>
+        <w:rPr>
+          <w:rFonts w:eastAsia="Times New Roman" w:cs="Calibri"/>
+          <w:i/>
+          <w:iCs/>
+          <w:sz w:val="24"/>
+          <w:szCs w:val="24"/>
+        </w:rPr>
+        <w:t xml:space="preserve"> para que al conectar los dispositivos identifiquen a la VLAN a la que pertenece</w:t>
+      </w:r>
+      <w:r>
+        <w:rPr>
+          <w:rFonts w:eastAsia="Times New Roman" w:cs="Calibri"/>
+          <w:i/>
+          <w:iCs/>
+          <w:sz w:val="24"/>
+          <w:szCs w:val="24"/>
+        </w:rPr>
+        <w:t xml:space="preserve"> ese dispositivo</w:t>
+      </w:r>
+      <w:r>
+        <w:rPr>
+          <w:rFonts w:eastAsia="Times New Roman" w:cs="Calibri"/>
+          <w:i/>
+          <w:iCs/>
+          <w:sz w:val="24"/>
+          <w:szCs w:val="24"/>
+        </w:rPr>
+        <w:t>. Los switches deberán conectarse mediante un</w:t>
+      </w:r>
+      <w:r>
+        <w:rPr>
+          <w:rFonts w:eastAsia="Times New Roman" w:cs="Calibri"/>
+          <w:i/>
+          <w:iCs/>
+          <w:sz w:val="24"/>
+          <w:szCs w:val="24"/>
+        </w:rPr>
+        <w:t xml:space="preserve"> puerto de trunk, ya que intercambiarán información de las tres VLAN.</w:t>
+      </w:r>
+    </w:p>
+    <w:p>
+      <w:pPr>
+        <w:spacing w:after="0" w:line="360" w:lineRule="auto"/>
+        <w:ind w:right="15"/>
+        <w:jc w:val="both"/>
+        <w:textAlignment w:val="baseline"/>
+        <w:rPr>
+          <w:rFonts w:eastAsia="Times New Roman" w:cs="Calibri"/>
+          <w:i/>
+          <w:iCs/>
+          <w:sz w:val="24"/>
+          <w:szCs w:val="24"/>
+        </w:rPr>
+      </w:pPr>
+      <w:r>
+        <w:rPr>
+          <w:rFonts w:eastAsia="Times New Roman" w:cs="Calibri"/>
+          <w:i/>
+          <w:iCs/>
+          <w:sz w:val="24"/>
+          <w:szCs w:val="24"/>
+        </w:rPr>
+        <w:t xml:space="preserve">Por último, el enunciado aclara que en el futuro estas redes se interconectarán, por lo que necesitaremos formar </w:t>
+      </w:r>
+      <w:r>
+        <w:rPr>
+          <w:rFonts w:eastAsia="Times New Roman" w:cs="Calibri"/>
+          <w:i/>
+          <w:iCs/>
+          <w:sz w:val="24"/>
+          <w:szCs w:val="24"/>
+        </w:rPr>
+        <w:t>tres</w:t>
+      </w:r>
+      <w:r>
+        <w:rPr>
+          <w:rFonts w:eastAsia="Times New Roman" w:cs="Calibri"/>
+          <w:i/>
+          <w:iCs/>
+          <w:sz w:val="24"/>
+          <w:szCs w:val="24"/>
+        </w:rPr>
+        <w:t xml:space="preserve"> subredes dentro de la empresa. Para esto reservaremos </w:t>
+      </w:r>
+      <w:r>
+        <w:rPr>
+          <w:rFonts w:eastAsia="Times New Roman" w:cs="Calibri"/>
+          <w:i/>
+          <w:iCs/>
+          <w:sz w:val="24"/>
+          <w:szCs w:val="24"/>
+        </w:rPr>
+        <w:t>dos</w:t>
+      </w:r>
+      <w:r>
+        <w:rPr>
+          <w:rFonts w:eastAsia="Times New Roman" w:cs="Calibri"/>
+          <w:i/>
+          <w:iCs/>
+          <w:sz w:val="24"/>
+          <w:szCs w:val="24"/>
+        </w:rPr>
+        <w:t xml:space="preserve"> bit</w:t>
+      </w:r>
+      <w:r>
+        <w:rPr>
+          <w:rFonts w:eastAsia="Times New Roman" w:cs="Calibri"/>
+          <w:i/>
+          <w:iCs/>
+          <w:sz w:val="24"/>
+          <w:szCs w:val="24"/>
+        </w:rPr>
+        <w:t>s</w:t>
+      </w:r>
+      <w:r>
+        <w:rPr>
+          <w:rFonts w:eastAsia="Times New Roman" w:cs="Calibri"/>
+          <w:i/>
+          <w:iCs/>
+          <w:sz w:val="24"/>
+          <w:szCs w:val="24"/>
+        </w:rPr>
+        <w:t xml:space="preserve"> de host que ahora pasará</w:t>
+      </w:r>
+      <w:r>
+        <w:rPr>
+          <w:rFonts w:eastAsia="Times New Roman" w:cs="Calibri"/>
+          <w:i/>
+          <w:iCs/>
+          <w:sz w:val="24"/>
+          <w:szCs w:val="24"/>
+        </w:rPr>
+        <w:t>n</w:t>
+      </w:r>
+      <w:r>
+        <w:rPr>
+          <w:rFonts w:eastAsia="Times New Roman" w:cs="Calibri"/>
+          <w:i/>
+          <w:iCs/>
+          <w:sz w:val="24"/>
+          <w:szCs w:val="24"/>
+        </w:rPr>
+        <w:t xml:space="preserve"> a ser </w:t>
+      </w:r>
+      <w:r>
+        <w:rPr>
+          <w:rFonts w:eastAsia="Times New Roman" w:cs="Calibri"/>
+          <w:i/>
+          <w:iCs/>
+          <w:sz w:val="24"/>
+          <w:szCs w:val="24"/>
+        </w:rPr>
+        <w:t xml:space="preserve">los </w:t>
+      </w:r>
+      <w:r>
+        <w:rPr>
+          <w:rFonts w:eastAsia="Times New Roman" w:cs="Calibri"/>
+          <w:i/>
+          <w:iCs/>
+          <w:sz w:val="24"/>
+          <w:szCs w:val="24"/>
+        </w:rPr>
+        <w:t>bit</w:t>
+      </w:r>
+      <w:r>
+        <w:rPr>
+          <w:rFonts w:eastAsia="Times New Roman" w:cs="Calibri"/>
+          <w:i/>
+          <w:iCs/>
+          <w:sz w:val="24"/>
+          <w:szCs w:val="24"/>
+        </w:rPr>
+        <w:t>s</w:t>
+      </w:r>
+      <w:r>
+        <w:rPr>
+          <w:rFonts w:eastAsia="Times New Roman" w:cs="Calibri"/>
+          <w:i/>
+          <w:iCs/>
+          <w:sz w:val="24"/>
+          <w:szCs w:val="24"/>
+        </w:rPr>
+        <w:t xml:space="preserve"> que diferencie a las </w:t>
+      </w:r>
+      <w:r>
+        <w:rPr>
+          <w:rFonts w:eastAsia="Times New Roman" w:cs="Calibri"/>
+          <w:i/>
+          <w:iCs/>
+          <w:sz w:val="24"/>
+          <w:szCs w:val="24"/>
+        </w:rPr>
+        <w:t>tres</w:t>
+      </w:r>
+      <w:r>
+        <w:rPr>
+          <w:rFonts w:eastAsia="Times New Roman" w:cs="Calibri"/>
+          <w:i/>
+          <w:iCs/>
+          <w:sz w:val="24"/>
+          <w:szCs w:val="24"/>
+        </w:rPr>
+        <w:t xml:space="preserve"> redes</w:t>
+      </w:r>
+      <w:r>
+        <w:rPr>
+          <w:rFonts w:eastAsia="Times New Roman" w:cs="Calibri"/>
+          <w:i/>
+          <w:iCs/>
+          <w:sz w:val="24"/>
+          <w:szCs w:val="24"/>
+        </w:rPr>
+        <w:t xml:space="preserve"> (quedará una subred vacía, por eso decimos que diferencia a las tres que serán utilizadas)</w:t>
+      </w:r>
+      <w:r>
+        <w:rPr>
+          <w:rFonts w:eastAsia="Times New Roman" w:cs="Calibri"/>
+          <w:i/>
+          <w:iCs/>
+          <w:sz w:val="24"/>
+          <w:szCs w:val="24"/>
+        </w:rPr>
+        <w:t xml:space="preserve"> dentro de nuestra red:</w:t>
+      </w:r>
+    </w:p>
+    <w:p>
+      <w:pPr>
+        <w:pStyle w:val="Prrafodelista"/>
+        <w:numPr>
+          <w:ilvl w:val="0"/>
+          <w:numId w:val="15"/>
+        </w:numPr>
+        <w:spacing w:after="0" w:line="360" w:lineRule="auto"/>
+        <w:ind w:right="15"/>
+        <w:jc w:val="both"/>
+        <w:textAlignment w:val="baseline"/>
+        <w:rPr>
+          <w:rFonts w:eastAsia="Times New Roman" w:cs="Calibri"/>
+          <w:i/>
+          <w:iCs/>
+          <w:sz w:val="24"/>
+          <w:szCs w:val="24"/>
+        </w:rPr>
+      </w:pPr>
+      <w:r>
+        <w:rPr>
+          <w:rFonts w:eastAsia="Times New Roman" w:cs="Calibri"/>
+          <w:i/>
+          <w:iCs/>
+          <w:sz w:val="24"/>
+          <w:szCs w:val="24"/>
+        </w:rPr>
+        <w:t>Máscara de subred: 255.</w:t>
+      </w:r>
+      <w:r>
+        <w:rPr>
+          <w:rFonts w:eastAsia="Times New Roman" w:cs="Calibri"/>
+          <w:i/>
+          <w:iCs/>
+          <w:sz w:val="24"/>
+          <w:szCs w:val="24"/>
+        </w:rPr>
+        <w:t>192</w:t>
+      </w:r>
+      <w:r>
+        <w:rPr>
+          <w:rFonts w:eastAsia="Times New Roman" w:cs="Calibri"/>
+          <w:i/>
+          <w:iCs/>
+          <w:sz w:val="24"/>
+          <w:szCs w:val="24"/>
+        </w:rPr>
+        <w:t>.</w:t>
+      </w:r>
+      <w:r>
+        <w:rPr>
+          <w:rFonts w:eastAsia="Times New Roman" w:cs="Calibri"/>
+          <w:i/>
+          <w:iCs/>
+          <w:sz w:val="24"/>
+          <w:szCs w:val="24"/>
+        </w:rPr>
+        <w:t>0</w:t>
+      </w:r>
+      <w:r>
+        <w:rPr>
+          <w:rFonts w:eastAsia="Times New Roman" w:cs="Calibri"/>
+          <w:i/>
+          <w:iCs/>
+          <w:sz w:val="24"/>
+          <w:szCs w:val="24"/>
+        </w:rPr>
+        <w:t>.0</w:t>
+      </w:r>
+    </w:p>
+    <w:p>
+      <w:pPr>
+        <w:pStyle w:val="Prrafodelista"/>
+        <w:numPr>
+          <w:ilvl w:val="0"/>
+          <w:numId w:val="15"/>
+        </w:numPr>
+        <w:spacing w:after="0" w:line="360" w:lineRule="auto"/>
+        <w:ind w:right="15"/>
+        <w:jc w:val="both"/>
+        <w:textAlignment w:val="baseline"/>
+        <w:rPr>
+          <w:rFonts w:eastAsia="Times New Roman" w:cs="Calibri"/>
+          <w:i/>
+          <w:iCs/>
+          <w:sz w:val="24"/>
+          <w:szCs w:val="24"/>
+        </w:rPr>
+      </w:pPr>
+      <w:r>
+        <w:rPr>
+          <w:rFonts w:eastAsia="Times New Roman" w:cs="Calibri"/>
+          <w:i/>
+          <w:iCs/>
+          <w:sz w:val="24"/>
+          <w:szCs w:val="24"/>
+        </w:rPr>
+        <w:t xml:space="preserve">Subred 1: </w:t>
+      </w:r>
+      <w:r>
+        <w:rPr>
+          <w:rFonts w:eastAsia="Times New Roman" w:cs="Calibri"/>
+          <w:i/>
+          <w:iCs/>
+          <w:sz w:val="24"/>
+          <w:szCs w:val="24"/>
+        </w:rPr>
+        <w:t>10.0.0.0</w:t>
+      </w:r>
+    </w:p>
+    <w:p>
+      <w:pPr>
+        <w:pStyle w:val="Prrafodelista"/>
+        <w:numPr>
+          <w:ilvl w:val="0"/>
+          <w:numId w:val="15"/>
+        </w:numPr>
+        <w:spacing w:after="0" w:line="360" w:lineRule="auto"/>
+        <w:ind w:right="15"/>
+        <w:jc w:val="both"/>
+        <w:textAlignment w:val="baseline"/>
+        <w:rPr>
+          <w:rFonts w:eastAsia="Times New Roman" w:cs="Calibri"/>
+          <w:i/>
+          <w:iCs/>
+          <w:sz w:val="24"/>
+          <w:szCs w:val="24"/>
+        </w:rPr>
+      </w:pPr>
+      <w:r>
+        <w:rPr>
+          <w:rFonts w:eastAsia="Times New Roman" w:cs="Calibri"/>
+          <w:i/>
+          <w:iCs/>
+          <w:sz w:val="24"/>
+          <w:szCs w:val="24"/>
+        </w:rPr>
+        <w:t xml:space="preserve">Subred 2: </w:t>
+      </w:r>
+      <w:r>
+        <w:rPr>
+          <w:rFonts w:eastAsia="Times New Roman" w:cs="Calibri"/>
+          <w:i/>
+          <w:iCs/>
+          <w:sz w:val="24"/>
+          <w:szCs w:val="24"/>
+        </w:rPr>
+        <w:t>10.64.0.0</w:t>
+      </w:r>
+    </w:p>
+    <w:p>
+      <w:pPr>
+        <w:pStyle w:val="Prrafodelista"/>
+        <w:numPr>
+          <w:ilvl w:val="0"/>
+          <w:numId w:val="15"/>
+        </w:numPr>
+        <w:spacing w:after="0" w:line="360" w:lineRule="auto"/>
+        <w:ind w:right="15"/>
+        <w:jc w:val="both"/>
+        <w:textAlignment w:val="baseline"/>
+        <w:rPr>
+          <w:rFonts w:eastAsia="Times New Roman" w:cs="Calibri"/>
+          <w:i/>
+          <w:iCs/>
+          <w:sz w:val="24"/>
+          <w:szCs w:val="24"/>
+        </w:rPr>
+      </w:pPr>
+      <w:r>
+        <w:rPr>
+          <w:rFonts w:eastAsia="Times New Roman" w:cs="Calibri"/>
+          <w:i/>
+          <w:iCs/>
+          <w:sz w:val="24"/>
+          <w:szCs w:val="24"/>
+        </w:rPr>
+        <w:t>Subred 3: 10.128.0.0</w:t>
+      </w:r>
+    </w:p>
+    <w:p>
+      <w:pPr>
+        <w:pStyle w:val="Prrafodelista"/>
+        <w:numPr>
+          <w:ilvl w:val="0"/>
+          <w:numId w:val="15"/>
+        </w:numPr>
+        <w:spacing w:after="0" w:line="360" w:lineRule="auto"/>
+        <w:ind w:right="15"/>
+        <w:jc w:val="both"/>
+        <w:textAlignment w:val="baseline"/>
+        <w:rPr>
+          <w:rFonts w:eastAsia="Times New Roman" w:cs="Calibri"/>
+          <w:i/>
+          <w:iCs/>
+          <w:sz w:val="24"/>
+          <w:szCs w:val="24"/>
+        </w:rPr>
+      </w:pPr>
+      <w:r>
+        <w:rPr>
+          <w:rFonts w:eastAsia="Times New Roman" w:cs="Calibri"/>
+          <w:i/>
+          <w:iCs/>
+          <w:sz w:val="24"/>
+          <w:szCs w:val="24"/>
+        </w:rPr>
+        <w:t>Subred 4: 10.192.0.0 (no utilizada)</w:t>
+      </w:r>
+    </w:p>
+    <w:p>
+      <w:pPr>
+        <w:spacing w:after="0" w:line="360" w:lineRule="auto"/>
+        <w:ind w:right="15"/>
+        <w:jc w:val="both"/>
+        <w:textAlignment w:val="baseline"/>
+        <w:rPr>
           <w:rFonts w:ascii="Segoe UI" w:eastAsia="Times New Roman" w:hAnsi="Segoe UI" w:cs="Segoe UI"/>
           <w:sz w:val="18"/>
           <w:szCs w:val="18"/>
@@ -541,7 +1327,6 @@
           <w:szCs w:val="24"/>
           <w:lang w:val="en-US"/>
         </w:rPr>
-        <w:lastRenderedPageBreak/>
         <w:t> </w:t>
       </w:r>
     </w:p>
@@ -695,7 +1480,7 @@
         </mc:Choice>
         <mc:Fallback>
           <w:pict>
-            <v:oval w14:anchorId="262F2B5B" id="Óvalo 6" o:spid="_x0000_s1026" style="position:absolute;margin-left:530.7pt;margin-top:784.4pt;width:44.25pt;height:44.25pt;rotation:180;flip:x;z-index:251657728;visibility:visible;mso-wrap-style:square;mso-width-percent:0;mso-height-percent:0;mso-wrap-distance-left:9pt;mso-wrap-distance-top:0;mso-wrap-distance-right:9pt;mso-wrap-distance-bottom:0;mso-position-horizontal:absolute;mso-position-horizontal-relative:page;mso-position-vertical:absolute;mso-position-vertical-relative:page;mso-width-percent:0;mso-height-percent:0;mso-width-relative:page;mso-height-relative:bottom-margin-area;v-text-anchor:middle" o:gfxdata="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" filled="f" fillcolor="#c0504d" strokecolor="#adc1d9" strokeweight="1pt">
+            <v:oval w14:anchorId="262F2B5B" id="Óvalo 6" o:spid="_x0000_s1026" style="position:absolute;margin-left:530.7pt;margin-top:784.4pt;width:44.25pt;height:44.25pt;rotation:180;flip:x;z-index:251657728;visibility:visible;mso-wrap-style:square;mso-width-percent:0;mso-height-percent:0;mso-wrap-distance-left:9pt;mso-wrap-distance-top:0;mso-wrap-distance-right:9pt;mso-wrap-distance-bottom:0;mso-position-horizontal:absolute;mso-position-horizontal-relative:page;mso-position-vertical:absolute;mso-position-vertical-relative:page;mso-width-percent:0;mso-height-percent:0;mso-width-relative:page;mso-height-relative:bottom-margin-area;v-text-anchor:middle" o:gfxdata="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" filled="f" fillcolor="#c0504d" strokecolor="#adc1d9" strokeweight="1pt">
               <v:textbox inset="0,0,0,0">
                 <w:txbxContent>
                   <w:p>
@@ -1557,6 +2342,119 @@
     </w:lvl>
   </w:abstractNum>
   <w:abstractNum w:abstractNumId="8" w15:restartNumberingAfterBreak="0">
+    <w:nsid w:val="49C842FC"/>
+    <w:multiLevelType w:val="hybridMultilevel"/>
+    <w:tmpl w:val="056EAB00"/>
+    <w:lvl w:ilvl="0" w:tplc="2C0A0001">
+      <w:start w:val="1"/>
+      <w:numFmt w:val="bullet"/>
+      <w:lvlText w:val=""/>
+      <w:lvlJc w:val="left"/>
+      <w:pPr>
+        <w:ind w:left="720" w:hanging="360"/>
+      </w:pPr>
+      <w:rPr>
+        <w:rFonts w:ascii="Symbol" w:hAnsi="Symbol" w:hint="default"/>
+      </w:rPr>
+    </w:lvl>
+    <w:lvl w:ilvl="1" w:tplc="2C0A0003" w:tentative="1">
+      <w:start w:val="1"/>
+      <w:numFmt w:val="bullet"/>
+      <w:lvlText w:val="o"/>
+      <w:lvlJc w:val="left"/>
+      <w:pPr>
+        <w:ind w:left="1440" w:hanging="360"/>
+      </w:pPr>
+      <w:rPr>
+        <w:rFonts w:ascii="Courier New" w:hAnsi="Courier New" w:cs="Courier New" w:hint="default"/>
+      </w:rPr>
+    </w:lvl>
+    <w:lvl w:ilvl="2" w:tplc="2C0A0005" w:tentative="1">
+      <w:start w:val="1"/>
+      <w:numFmt w:val="bullet"/>
+      <w:lvlText w:val=""/>
+      <w:lvlJc w:val="left"/>
+      <w:pPr>
+        <w:ind w:left="2160" w:hanging="360"/>
+      </w:pPr>
+      <w:rPr>
+        <w:rFonts w:ascii="Wingdings" w:hAnsi="Wingdings" w:hint="default"/>
+      </w:rPr>
+    </w:lvl>
+    <w:lvl w:ilvl="3" w:tplc="2C0A0001" w:tentative="1">
+      <w:start w:val="1"/>
+      <w:numFmt w:val="bullet"/>
+      <w:lvlText w:val=""/>
+      <w:lvlJc w:val="left"/>
+      <w:pPr>
+        <w:ind w:left="2880" w:hanging="360"/>
+      </w:pPr>
+      <w:rPr>
+        <w:rFonts w:ascii="Symbol" w:hAnsi="Symbol" w:hint="default"/>
+      </w:rPr>
+    </w:lvl>
+    <w:lvl w:ilvl="4" w:tplc="2C0A0003" w:tentative="1">
+      <w:start w:val="1"/>
+      <w:numFmt w:val="bullet"/>
+      <w:lvlText w:val="o"/>
+      <w:lvlJc w:val="left"/>
+      <w:pPr>
+        <w:ind w:left="3600" w:hanging="360"/>
+      </w:pPr>
+      <w:rPr>
+        <w:rFonts w:ascii="Courier New" w:hAnsi="Courier New" w:cs="Courier New" w:hint="default"/>
+      </w:rPr>
+    </w:lvl>
+    <w:lvl w:ilvl="5" w:tplc="2C0A0005" w:tentative="1">
+      <w:start w:val="1"/>
+      <w:numFmt w:val="bullet"/>
+      <w:lvlText w:val=""/>
+      <w:lvlJc w:val="left"/>
+      <w:pPr>
+        <w:ind w:left="4320" w:hanging="360"/>
+      </w:pPr>
+      <w:rPr>
+        <w:rFonts w:ascii="Wingdings" w:hAnsi="Wingdings" w:hint="default"/>
+      </w:rPr>
+    </w:lvl>
+    <w:lvl w:ilvl="6" w:tplc="2C0A0001" w:tentative="1">
+      <w:start w:val="1"/>
+      <w:numFmt w:val="bullet"/>
+      <w:lvlText w:val=""/>
+      <w:lvlJc w:val="left"/>
+      <w:pPr>
+        <w:ind w:left="5040" w:hanging="360"/>
+      </w:pPr>
+      <w:rPr>
+        <w:rFonts w:ascii="Symbol" w:hAnsi="Symbol" w:hint="default"/>
+      </w:rPr>
+    </w:lvl>
+    <w:lvl w:ilvl="7" w:tplc="2C0A0003" w:tentative="1">
+      <w:start w:val="1"/>
+      <w:numFmt w:val="bullet"/>
+      <w:lvlText w:val="o"/>
+      <w:lvlJc w:val="left"/>
+      <w:pPr>
+        <w:ind w:left="5760" w:hanging="360"/>
+      </w:pPr>
+      <w:rPr>
+        <w:rFonts w:ascii="Courier New" w:hAnsi="Courier New" w:cs="Courier New" w:hint="default"/>
+      </w:rPr>
+    </w:lvl>
+    <w:lvl w:ilvl="8" w:tplc="2C0A0005" w:tentative="1">
+      <w:start w:val="1"/>
+      <w:numFmt w:val="bullet"/>
+      <w:lvlText w:val=""/>
+      <w:lvlJc w:val="left"/>
+      <w:pPr>
+        <w:ind w:left="6480" w:hanging="360"/>
+      </w:pPr>
+      <w:rPr>
+        <w:rFonts w:ascii="Wingdings" w:hAnsi="Wingdings" w:hint="default"/>
+      </w:rPr>
+    </w:lvl>
+  </w:abstractNum>
+  <w:abstractNum w:abstractNumId="9" w15:restartNumberingAfterBreak="0">
     <w:nsid w:val="61EE31A2"/>
     <w:multiLevelType w:val="hybridMultilevel"/>
     <w:tmpl w:val="AA889536"/>
@@ -1645,7 +2543,7 @@
       </w:pPr>
     </w:lvl>
   </w:abstractNum>
-  <w:abstractNum w:abstractNumId="9" w15:restartNumberingAfterBreak="0">
+  <w:abstractNum w:abstractNumId="10" w15:restartNumberingAfterBreak="0">
     <w:nsid w:val="6D300B33"/>
     <w:multiLevelType w:val="hybridMultilevel"/>
     <w:tmpl w:val="A85C75C4"/>
@@ -1731,7 +2629,7 @@
       </w:pPr>
     </w:lvl>
   </w:abstractNum>
-  <w:abstractNum w:abstractNumId="10" w15:restartNumberingAfterBreak="0">
+  <w:abstractNum w:abstractNumId="11" w15:restartNumberingAfterBreak="0">
     <w:nsid w:val="6EA575CF"/>
     <w:multiLevelType w:val="hybridMultilevel"/>
     <w:tmpl w:val="D32A6F84"/>
@@ -1817,7 +2715,7 @@
       </w:pPr>
     </w:lvl>
   </w:abstractNum>
-  <w:abstractNum w:abstractNumId="11" w15:restartNumberingAfterBreak="0">
+  <w:abstractNum w:abstractNumId="12" w15:restartNumberingAfterBreak="0">
     <w:nsid w:val="7BC62D6F"/>
     <w:multiLevelType w:val="multilevel"/>
     <w:tmpl w:val="7B5E472E"/>
@@ -1966,7 +2864,120 @@
       </w:rPr>
     </w:lvl>
   </w:abstractNum>
-  <w:abstractNum w:abstractNumId="12" w15:restartNumberingAfterBreak="0">
+  <w:abstractNum w:abstractNumId="13" w15:restartNumberingAfterBreak="0">
+    <w:nsid w:val="7C395B75"/>
+    <w:multiLevelType w:val="hybridMultilevel"/>
+    <w:tmpl w:val="B2F01972"/>
+    <w:lvl w:ilvl="0" w:tplc="2C0A0001">
+      <w:start w:val="1"/>
+      <w:numFmt w:val="bullet"/>
+      <w:lvlText w:val=""/>
+      <w:lvlJc w:val="left"/>
+      <w:pPr>
+        <w:ind w:left="720" w:hanging="360"/>
+      </w:pPr>
+      <w:rPr>
+        <w:rFonts w:ascii="Symbol" w:hAnsi="Symbol" w:hint="default"/>
+      </w:rPr>
+    </w:lvl>
+    <w:lvl w:ilvl="1" w:tplc="2C0A0003" w:tentative="1">
+      <w:start w:val="1"/>
+      <w:numFmt w:val="bullet"/>
+      <w:lvlText w:val="o"/>
+      <w:lvlJc w:val="left"/>
+      <w:pPr>
+        <w:ind w:left="1440" w:hanging="360"/>
+      </w:pPr>
+      <w:rPr>
+        <w:rFonts w:ascii="Courier New" w:hAnsi="Courier New" w:cs="Courier New" w:hint="default"/>
+      </w:rPr>
+    </w:lvl>
+    <w:lvl w:ilvl="2" w:tplc="2C0A0005" w:tentative="1">
+      <w:start w:val="1"/>
+      <w:numFmt w:val="bullet"/>
+      <w:lvlText w:val=""/>
+      <w:lvlJc w:val="left"/>
+      <w:pPr>
+        <w:ind w:left="2160" w:hanging="360"/>
+      </w:pPr>
+      <w:rPr>
+        <w:rFonts w:ascii="Wingdings" w:hAnsi="Wingdings" w:hint="default"/>
+      </w:rPr>
+    </w:lvl>
+    <w:lvl w:ilvl="3" w:tplc="2C0A0001" w:tentative="1">
+      <w:start w:val="1"/>
+      <w:numFmt w:val="bullet"/>
+      <w:lvlText w:val=""/>
+      <w:lvlJc w:val="left"/>
+      <w:pPr>
+        <w:ind w:left="2880" w:hanging="360"/>
+      </w:pPr>
+      <w:rPr>
+        <w:rFonts w:ascii="Symbol" w:hAnsi="Symbol" w:hint="default"/>
+      </w:rPr>
+    </w:lvl>
+    <w:lvl w:ilvl="4" w:tplc="2C0A0003" w:tentative="1">
+      <w:start w:val="1"/>
+      <w:numFmt w:val="bullet"/>
+      <w:lvlText w:val="o"/>
+      <w:lvlJc w:val="left"/>
+      <w:pPr>
+        <w:ind w:left="3600" w:hanging="360"/>
+      </w:pPr>
+      <w:rPr>
+        <w:rFonts w:ascii="Courier New" w:hAnsi="Courier New" w:cs="Courier New" w:hint="default"/>
+      </w:rPr>
+    </w:lvl>
+    <w:lvl w:ilvl="5" w:tplc="2C0A0005" w:tentative="1">
+      <w:start w:val="1"/>
+      <w:numFmt w:val="bullet"/>
+      <w:lvlText w:val=""/>
+      <w:lvlJc w:val="left"/>
+      <w:pPr>
+        <w:ind w:left="4320" w:hanging="360"/>
+      </w:pPr>
+      <w:rPr>
+        <w:rFonts w:ascii="Wingdings" w:hAnsi="Wingdings" w:hint="default"/>
+      </w:rPr>
+    </w:lvl>
+    <w:lvl w:ilvl="6" w:tplc="2C0A0001" w:tentative="1">
+      <w:start w:val="1"/>
+      <w:numFmt w:val="bullet"/>
+      <w:lvlText w:val=""/>
+      <w:lvlJc w:val="left"/>
+      <w:pPr>
+        <w:ind w:left="5040" w:hanging="360"/>
+      </w:pPr>
+      <w:rPr>
+        <w:rFonts w:ascii="Symbol" w:hAnsi="Symbol" w:hint="default"/>
+      </w:rPr>
+    </w:lvl>
+    <w:lvl w:ilvl="7" w:tplc="2C0A0003" w:tentative="1">
+      <w:start w:val="1"/>
+      <w:numFmt w:val="bullet"/>
+      <w:lvlText w:val="o"/>
+      <w:lvlJc w:val="left"/>
+      <w:pPr>
+        <w:ind w:left="5760" w:hanging="360"/>
+      </w:pPr>
+      <w:rPr>
+        <w:rFonts w:ascii="Courier New" w:hAnsi="Courier New" w:cs="Courier New" w:hint="default"/>
+      </w:rPr>
+    </w:lvl>
+    <w:lvl w:ilvl="8" w:tplc="2C0A0005" w:tentative="1">
+      <w:start w:val="1"/>
+      <w:numFmt w:val="bullet"/>
+      <w:lvlText w:val=""/>
+      <w:lvlJc w:val="left"/>
+      <w:pPr>
+        <w:ind w:left="6480" w:hanging="360"/>
+      </w:pPr>
+      <w:rPr>
+        <w:rFonts w:ascii="Wingdings" w:hAnsi="Wingdings" w:hint="default"/>
+      </w:rPr>
+    </w:lvl>
+  </w:abstractNum>
+  <w:abstractNum w:abstractNumId="14" w15:restartNumberingAfterBreak="0">
     <w:nsid w:val="7FD15814"/>
     <w:multiLevelType w:val="hybridMultilevel"/>
     <w:tmpl w:val="A85C75C4"/>
@@ -2056,16 +3067,16 @@
     <w:abstractNumId w:val="7"/>
   </w:num>
   <w:num w:numId="2" w16cid:durableId="1977099128">
-    <w:abstractNumId w:val="10"/>
+    <w:abstractNumId w:val="11"/>
   </w:num>
   <w:num w:numId="3" w16cid:durableId="598026884">
-    <w:abstractNumId w:val="9"/>
+    <w:abstractNumId w:val="10"/>
   </w:num>
   <w:num w:numId="4" w16cid:durableId="54089314">
     <w:abstractNumId w:val="1"/>
   </w:num>
   <w:num w:numId="5" w16cid:durableId="1443840372">
-    <w:abstractNumId w:val="12"/>
+    <w:abstractNumId w:val="14"/>
   </w:num>
   <w:num w:numId="6" w16cid:durableId="1637251024">
     <w:abstractNumId w:val="2"/>
@@ -2107,7 +3118,7 @@
     </w:lvlOverride>
   </w:num>
   <w:num w:numId="10" w16cid:durableId="1886674237">
-    <w:abstractNumId w:val="8"/>
+    <w:abstractNumId w:val="9"/>
   </w:num>
   <w:num w:numId="11" w16cid:durableId="238558964">
     <w:abstractNumId w:val="0"/>
@@ -2116,7 +3127,13 @@
     <w:abstractNumId w:val="4"/>
   </w:num>
   <w:num w:numId="13" w16cid:durableId="453402555">
-    <w:abstractNumId w:val="11"/>
+    <w:abstractNumId w:val="12"/>
+  </w:num>
+  <w:num w:numId="14" w16cid:durableId="646520558">
+    <w:abstractNumId w:val="8"/>
+  </w:num>
+  <w:num w:numId="15" w16cid:durableId="211314247">
+    <w:abstractNumId w:val="13"/>
   </w:num>
 </w:numbering>
 </file>
@@ -2238,6 +3255,7 @@
     <w:lsdException w:name="HTML Sample" w:semiHidden="1" w:unhideWhenUsed="1"/>
     <w:lsdException w:name="HTML Typewriter" w:semiHidden="1" w:unhideWhenUsed="1"/>
     <w:lsdException w:name="HTML Variable" w:semiHidden="1" w:unhideWhenUsed="1"/>
+    <w:lsdException w:name="Normal Table" w:semiHidden="1" w:unhideWhenUsed="1"/>
     <w:lsdException w:name="annotation subject" w:semiHidden="1" w:unhideWhenUsed="1"/>
     <w:lsdException w:name="No List" w:semiHidden="1" w:unhideWhenUsed="1"/>
     <w:lsdException w:name="Outline List 1" w:semiHidden="1" w:unhideWhenUsed="1"/>
@@ -2280,8 +3298,11 @@
     <w:lsdException w:name="Table Contemporary" w:semiHidden="1" w:unhideWhenUsed="1"/>
     <w:lsdException w:name="Table Elegant" w:semiHidden="1" w:unhideWhenUsed="1"/>
     <w:lsdException w:name="Table Professional" w:semiHidden="1" w:unhideWhenUsed="1"/>
+    <w:lsdException w:name="Table Subtle 1" w:semiHidden="1" w:unhideWhenUsed="1"/>
     <w:lsdException w:name="Table Subtle 2" w:semiHidden="1" w:unhideWhenUsed="1"/>
     <w:lsdException w:name="Table Web 1" w:semiHidden="1" w:unhideWhenUsed="1"/>
+    <w:lsdException w:name="Table Web 2" w:semiHidden="1" w:unhideWhenUsed="1"/>
+    <w:lsdException w:name="Table Web 3" w:semiHidden="1" w:unhideWhenUsed="1"/>
     <w:lsdException w:name="Balloon Text" w:semiHidden="1" w:unhideWhenUsed="1"/>
     <w:lsdException w:name="Table Grid" w:uiPriority="59"/>
     <w:lsdException w:name="Table Theme" w:semiHidden="1" w:unhideWhenUsed="1"/>

</xml_diff>